<commit_message>
Aggiunta descrizione testuale dell'organizzazione delle pagine e della logica da implementare per ciascuna di esse
</commit_message>
<xml_diff>
--- a/OPERAZIONI CRUD.docx
+++ b/OPERAZIONI CRUD.docx
@@ -34,7 +34,15 @@
     </w:p>
     <w:p>
       <w:r>
-        <w:t>L’index.html (o .php?) mostra una schermata</w:t>
+        <w:t>L’index.html (o .</w:t>
+      </w:r>
+      <w:proofErr w:type="spellStart"/>
+      <w:r>
+        <w:t>php</w:t>
+      </w:r>
+      <w:proofErr w:type="spellEnd"/>
+      <w:r>
+        <w:t>?) mostra una schermata</w:t>
       </w:r>
       <w:r>
         <w:t xml:space="preserve"> semi-vuota che semplicemente permette di selezionare, dal menu dinamico, la pagina successiva da visitare: Contratto, Telefonata o SIM.</w:t>
@@ -53,7 +61,15 @@
           <w:b/>
           <w:bCs/>
         </w:rPr>
-        <w:t>Pagina contratt</w:t>
+        <w:t xml:space="preserve">Pagina </w:t>
+      </w:r>
+      <w:proofErr w:type="spellStart"/>
+      <w:r>
+        <w:rPr>
+          <w:b/>
+          <w:bCs/>
+        </w:rPr>
+        <w:t>contratt</w:t>
       </w:r>
       <w:r>
         <w:rPr>
@@ -69,6 +85,7 @@
         </w:rPr>
         <w:t>.php</w:t>
       </w:r>
+      <w:proofErr w:type="spellEnd"/>
     </w:p>
     <w:p>
       <w:r>
@@ -81,21 +98,52 @@
       </w:r>
     </w:p>
     <w:p>
+      <w:pPr>
+        <w:jc w:val="center"/>
+      </w:pPr>
+      <w:proofErr w:type="spellStart"/>
       <w:r>
         <w:t>Numero</w:t>
       </w:r>
       <w:r>
         <w:t>Contratto</w:t>
       </w:r>
-      <w:r>
-        <w:t xml:space="preserve">, Tipo, DataAttivazione, SIMAttiva, </w:t>
-      </w:r>
+      <w:proofErr w:type="spellEnd"/>
+      <w:r>
+        <w:t xml:space="preserve">, Tipo, </w:t>
+      </w:r>
+      <w:proofErr w:type="spellStart"/>
+      <w:r>
+        <w:t>DataAttivazione</w:t>
+      </w:r>
+      <w:proofErr w:type="spellEnd"/>
+      <w:r>
+        <w:t xml:space="preserve">, </w:t>
+      </w:r>
+      <w:proofErr w:type="spellStart"/>
+      <w:r>
+        <w:t>SIMAttiva</w:t>
+      </w:r>
+      <w:proofErr w:type="spellEnd"/>
+      <w:r>
+        <w:t xml:space="preserve">, </w:t>
+      </w:r>
+      <w:proofErr w:type="spellStart"/>
       <w:r>
         <w:t>Numero</w:t>
       </w:r>
       <w:r>
-        <w:t>SIMDisattive, NumeroTelefonate</w:t>
-      </w:r>
+        <w:t>SIMDisattive</w:t>
+      </w:r>
+      <w:proofErr w:type="spellEnd"/>
+      <w:r>
+        <w:t xml:space="preserve">, </w:t>
+      </w:r>
+      <w:proofErr w:type="spellStart"/>
+      <w:r>
+        <w:t>NumeroTelefonate</w:t>
+      </w:r>
+      <w:proofErr w:type="spellEnd"/>
     </w:p>
     <w:p/>
     <w:p>
@@ -107,8 +155,13 @@
         </w:numPr>
         <w:spacing w:line="276" w:lineRule="auto"/>
       </w:pPr>
-      <w:r>
-        <w:t>SIMAttiva contiene il codice della SIM Attiva associata al contratto (se esiste)</w:t>
+      <w:proofErr w:type="spellStart"/>
+      <w:r>
+        <w:t>SIMAttiva</w:t>
+      </w:r>
+      <w:proofErr w:type="spellEnd"/>
+      <w:r>
+        <w:t xml:space="preserve"> contiene il codice della SIM Attiva associata al contratto (se esiste)</w:t>
       </w:r>
       <w:r>
         <w:t>.</w:t>
@@ -123,14 +176,13 @@
         </w:numPr>
         <w:spacing w:line="276" w:lineRule="auto"/>
       </w:pPr>
-      <w:r>
-        <w:t>D</w:t>
-      </w:r>
-      <w:r>
-        <w:t>ataAttivazioneSIM contiene la data di attivazione della SIM Attiva (se la SIM esiste)</w:t>
-      </w:r>
-      <w:r>
-        <w:t>.</w:t>
+      <w:proofErr w:type="spellStart"/>
+      <w:r>
+        <w:t>DataAttivazioneSIM</w:t>
+      </w:r>
+      <w:proofErr w:type="spellEnd"/>
+      <w:r>
+        <w:t xml:space="preserve"> contiene la data di attivazione della SIM Attiva (se la SIM esiste).</w:t>
       </w:r>
     </w:p>
     <w:p>
@@ -142,14 +194,21 @@
         </w:numPr>
         <w:spacing w:line="276" w:lineRule="auto"/>
       </w:pPr>
-      <w:r>
-        <w:t>N</w:t>
-      </w:r>
-      <w:r>
-        <w:t>umeroSIMDiasattive contiene il numero di SIM Disattive associate al contratto; se si clicca sul numero, si visualizza la tabella contenente le info su tali SIM</w:t>
-      </w:r>
-      <w:r>
-        <w:t>.</w:t>
+      <w:proofErr w:type="spellStart"/>
+      <w:r>
+        <w:t>NumeroSIMDiasattive</w:t>
+      </w:r>
+      <w:proofErr w:type="spellEnd"/>
+      <w:r>
+        <w:t xml:space="preserve"> contiene il numero di SIM </w:t>
+      </w:r>
+      <w:proofErr w:type="spellStart"/>
+      <w:r>
+        <w:t>Disattive</w:t>
+      </w:r>
+      <w:proofErr w:type="spellEnd"/>
+      <w:r>
+        <w:t xml:space="preserve"> associate al contratto; se si clicca sul numero, si visualizza la tabella contenente le info su tali SIM.</w:t>
       </w:r>
     </w:p>
     <w:p>
@@ -161,14 +220,15 @@
         </w:numPr>
         <w:spacing w:line="276" w:lineRule="auto"/>
       </w:pPr>
-      <w:r>
-        <w:t>N</w:t>
-      </w:r>
-      <w:r>
-        <w:t>umeroTelefonate contiene il numero di telefonate effettuate dall’utente del contratto; se si clicca sul numero, si visualizza la tabella contenente le info su tali telefonate</w:t>
-      </w:r>
-      <w:r>
-        <w:t>.</w:t>
+      <w:proofErr w:type="spellStart"/>
+      <w:proofErr w:type="gramStart"/>
+      <w:r>
+        <w:t>NumeroTelefonate</w:t>
+      </w:r>
+      <w:proofErr w:type="spellEnd"/>
+      <w:proofErr w:type="gramEnd"/>
+      <w:r>
+        <w:t xml:space="preserve"> contiene il numero di telefonate effettuate dall’utente del contratto; se si clicca sul numero, si visualizza la tabella contenente le info su tali telefonate.</w:t>
       </w:r>
     </w:p>
     <w:p/>
@@ -184,10 +244,13 @@
           <w:ilvl w:val="0"/>
           <w:numId w:val="5"/>
         </w:numPr>
-      </w:pPr>
+        <w:spacing w:line="276" w:lineRule="auto"/>
+      </w:pPr>
+      <w:proofErr w:type="spellStart"/>
       <w:r>
         <w:t>NumeroContratto</w:t>
       </w:r>
+      <w:proofErr w:type="spellEnd"/>
     </w:p>
     <w:p>
       <w:pPr>
@@ -196,6 +259,7 @@
           <w:ilvl w:val="0"/>
           <w:numId w:val="5"/>
         </w:numPr>
+        <w:spacing w:line="276" w:lineRule="auto"/>
       </w:pPr>
       <w:r>
         <w:t>Tipologia</w:t>
@@ -208,21 +272,45 @@
           <w:ilvl w:val="0"/>
           <w:numId w:val="5"/>
         </w:numPr>
-      </w:pPr>
-      <w:r>
-        <w:t>DataAttivazione (dal al, usando due DatePicker, vedi JQuery)</w:t>
+        <w:spacing w:line="276" w:lineRule="auto"/>
+      </w:pPr>
+      <w:proofErr w:type="spellStart"/>
+      <w:r>
+        <w:t>DataAttivazione</w:t>
+      </w:r>
+      <w:proofErr w:type="spellEnd"/>
+      <w:r>
+        <w:t xml:space="preserve"> (</w:t>
+      </w:r>
+      <w:proofErr w:type="gramStart"/>
+      <w:r>
+        <w:t>dal al</w:t>
+      </w:r>
+      <w:proofErr w:type="gramEnd"/>
+      <w:r>
+        <w:t xml:space="preserve">, usando due </w:t>
+      </w:r>
+      <w:proofErr w:type="spellStart"/>
+      <w:r>
+        <w:t>DatePicker</w:t>
+      </w:r>
+      <w:proofErr w:type="spellEnd"/>
+      <w:r>
+        <w:t xml:space="preserve">, vedi </w:t>
+      </w:r>
+      <w:proofErr w:type="spellStart"/>
+      <w:r>
+        <w:t>JQuery</w:t>
+      </w:r>
+      <w:proofErr w:type="spellEnd"/>
+      <w:r>
+        <w:t>)</w:t>
       </w:r>
     </w:p>
     <w:p/>
     <w:p>
       <w:r>
-        <w:t xml:space="preserve">Per </w:t>
-      </w:r>
-      <w:r>
-        <w:t>le altre operazioni di CRUD</w:t>
-      </w:r>
-      <w:r>
-        <w:t>, si può:</w:t>
+        <w:t>Per le altre operazioni di CRUD, si può:</w:t>
       </w:r>
     </w:p>
     <w:p>
@@ -232,12 +320,10 @@
           <w:ilvl w:val="0"/>
           <w:numId w:val="2"/>
         </w:numPr>
-      </w:pPr>
-      <w:r>
-        <w:t xml:space="preserve">creare un nuovo contratto, </w:t>
-      </w:r>
-      <w:r>
-        <w:t>specificando un numero di telefono univoco</w:t>
+        <w:spacing w:line="276" w:lineRule="auto"/>
+      </w:pPr>
+      <w:r>
+        <w:t>creare un nuovo contratto, specificando un numero di telefono univoco</w:t>
       </w:r>
     </w:p>
     <w:p>
@@ -247,10 +333,16 @@
           <w:ilvl w:val="0"/>
           <w:numId w:val="2"/>
         </w:numPr>
-      </w:pPr>
-      <w:r>
-        <w:t>modificare il tipo da consumo a ricarica o vice versa</w:t>
-      </w:r>
+        <w:spacing w:line="276" w:lineRule="auto"/>
+      </w:pPr>
+      <w:r>
+        <w:t xml:space="preserve">modificare il tipo da consumo a ricarica o </w:t>
+      </w:r>
+      <w:proofErr w:type="gramStart"/>
+      <w:r>
+        <w:t>vice versa</w:t>
+      </w:r>
+      <w:proofErr w:type="gramEnd"/>
     </w:p>
     <w:p>
       <w:pPr>
@@ -259,12 +351,35 @@
           <w:ilvl w:val="0"/>
           <w:numId w:val="2"/>
         </w:numPr>
-      </w:pPr>
-      <w:r>
-        <w:t>eliminare il contratto (quindi il numero), che comporta  l’eliminazione delle sue chiamate, la disattivazione dell’eventuale SIM attiva associata al numero, l’eliminazione di tutte le SIM disattive associate al numero e finalmente l’effettiva eliminazione del contratto</w:t>
-      </w:r>
-    </w:p>
-    <w:p/>
+        <w:spacing w:line="276" w:lineRule="auto"/>
+      </w:pPr>
+      <w:r>
+        <w:t xml:space="preserve">eliminare il contratto (quindi il numero), che </w:t>
+      </w:r>
+      <w:proofErr w:type="gramStart"/>
+      <w:r>
+        <w:t>comporta  l’eliminazione</w:t>
+      </w:r>
+      <w:proofErr w:type="gramEnd"/>
+      <w:r>
+        <w:t xml:space="preserve"> delle sue chiamate, la disattivazione dell’eventuale SIM attiva associata al numero, l’eliminazione di tutte le SIM </w:t>
+      </w:r>
+      <w:proofErr w:type="spellStart"/>
+      <w:r>
+        <w:t>disattive</w:t>
+      </w:r>
+      <w:proofErr w:type="spellEnd"/>
+      <w:r>
+        <w:t xml:space="preserve"> associate al numero e finalmente l’effettiva eliminazione del contratto</w:t>
+      </w:r>
+    </w:p>
+    <w:p>
+      <w:pPr>
+        <w:rPr>
+          <w:u w:val="single"/>
+        </w:rPr>
+      </w:pPr>
+    </w:p>
     <w:p/>
     <w:p>
       <w:pPr>
@@ -278,7 +393,594 @@
           <w:b/>
           <w:bCs/>
         </w:rPr>
-        <w:t>Pagina telefonate.php</w:t>
+        <w:t xml:space="preserve">Pagina </w:t>
+      </w:r>
+      <w:proofErr w:type="spellStart"/>
+      <w:r>
+        <w:rPr>
+          <w:b/>
+          <w:bCs/>
+        </w:rPr>
+        <w:t>telefonate.php</w:t>
+      </w:r>
+      <w:proofErr w:type="spellEnd"/>
+    </w:p>
+    <w:p>
+      <w:r>
+        <w:t>Lo stile è sempre lo stesso.</w:t>
+      </w:r>
+    </w:p>
+    <w:p>
+      <w:r>
+        <w:t>Se “non si fa nulla”, viene mostrata una tabella con i seguenti campi:</w:t>
+      </w:r>
+    </w:p>
+    <w:p>
+      <w:pPr>
+        <w:jc w:val="center"/>
+      </w:pPr>
+      <w:r>
+        <w:t>Id, Numero, Data, Ora, Durata, Costo</w:t>
+      </w:r>
+    </w:p>
+    <w:p/>
+    <w:p>
+      <w:r>
+        <w:t>Per la lettura dei dati, li si può filtrare in base a:</w:t>
+      </w:r>
+    </w:p>
+    <w:p>
+      <w:pPr>
+        <w:pStyle w:val="Paragrafoelenco"/>
+        <w:numPr>
+          <w:ilvl w:val="0"/>
+          <w:numId w:val="5"/>
+        </w:numPr>
+        <w:spacing w:line="276" w:lineRule="auto"/>
+      </w:pPr>
+      <w:r>
+        <w:t>Numero</w:t>
+      </w:r>
+      <w:r>
+        <w:t xml:space="preserve"> chiamante</w:t>
+      </w:r>
+    </w:p>
+    <w:p>
+      <w:pPr>
+        <w:pStyle w:val="Paragrafoelenco"/>
+        <w:numPr>
+          <w:ilvl w:val="0"/>
+          <w:numId w:val="5"/>
+        </w:numPr>
+        <w:spacing w:line="276" w:lineRule="auto"/>
+      </w:pPr>
+      <w:r>
+        <w:t>Data</w:t>
+      </w:r>
+    </w:p>
+    <w:p>
+      <w:pPr>
+        <w:pStyle w:val="Paragrafoelenco"/>
+        <w:numPr>
+          <w:ilvl w:val="0"/>
+          <w:numId w:val="5"/>
+        </w:numPr>
+        <w:spacing w:line="276" w:lineRule="auto"/>
+      </w:pPr>
+      <w:r>
+        <w:t>Fascia oraria</w:t>
+      </w:r>
+    </w:p>
+    <w:p>
+      <w:r>
+        <w:t xml:space="preserve">oppure (da vedere se ha senso) si può scegliere di ordinarli in base a </w:t>
+      </w:r>
+    </w:p>
+    <w:p>
+      <w:pPr>
+        <w:pStyle w:val="Paragrafoelenco"/>
+        <w:numPr>
+          <w:ilvl w:val="0"/>
+          <w:numId w:val="6"/>
+        </w:numPr>
+        <w:spacing w:line="276" w:lineRule="auto"/>
+      </w:pPr>
+      <w:r>
+        <w:t>Durata</w:t>
+      </w:r>
+    </w:p>
+    <w:p>
+      <w:pPr>
+        <w:pStyle w:val="Paragrafoelenco"/>
+        <w:numPr>
+          <w:ilvl w:val="0"/>
+          <w:numId w:val="6"/>
+        </w:numPr>
+        <w:spacing w:line="276" w:lineRule="auto"/>
+      </w:pPr>
+      <w:r>
+        <w:t>Costo</w:t>
+      </w:r>
+    </w:p>
+    <w:p/>
+    <w:p>
+      <w:r>
+        <w:t>Per le altre operazioni di CRUD, si può:</w:t>
+      </w:r>
+    </w:p>
+    <w:p>
+      <w:pPr>
+        <w:pStyle w:val="Paragrafoelenco"/>
+        <w:numPr>
+          <w:ilvl w:val="0"/>
+          <w:numId w:val="3"/>
+        </w:numPr>
+      </w:pPr>
+      <w:r>
+        <w:lastRenderedPageBreak/>
+        <w:t xml:space="preserve">Inserire </w:t>
+      </w:r>
+      <w:r>
+        <w:t xml:space="preserve">una </w:t>
+      </w:r>
+      <w:proofErr w:type="spellStart"/>
+      <w:r>
+        <w:t>tupla</w:t>
+      </w:r>
+      <w:proofErr w:type="spellEnd"/>
+      <w:r>
+        <w:t>, specificando</w:t>
+      </w:r>
+      <w:r>
+        <w:t>ne</w:t>
+      </w:r>
+      <w:r>
+        <w:t xml:space="preserve"> </w:t>
+      </w:r>
+      <w:r>
+        <w:t>tutti i campi</w:t>
+      </w:r>
+      <w:r>
+        <w:t>.</w:t>
+      </w:r>
+      <w:r>
+        <w:t xml:space="preserve"> Il valore del campo Numero deve necessariamente comparire all’interno del campo Numero della tabella </w:t>
+      </w:r>
+      <w:proofErr w:type="spellStart"/>
+      <w:r>
+        <w:t>ContrattoTelefonico</w:t>
+      </w:r>
+      <w:proofErr w:type="spellEnd"/>
+      <w:r>
+        <w:t>.</w:t>
+      </w:r>
+    </w:p>
+    <w:p>
+      <w:pPr>
+        <w:ind w:left="708"/>
+      </w:pPr>
+      <w:r>
+        <w:t>Se il contratto è a ricarica</w:t>
+      </w:r>
+      <w:r>
+        <w:t>, è possibile andare in negativo con il credito;</w:t>
+      </w:r>
+      <w:r>
+        <w:t xml:space="preserve"> </w:t>
+      </w:r>
+      <w:r>
+        <w:t>s</w:t>
+      </w:r>
+      <w:r>
+        <w:t>e il contratto è a consumo,</w:t>
+      </w:r>
+      <w:r>
+        <w:t xml:space="preserve"> invece,</w:t>
+      </w:r>
+      <w:r>
+        <w:t xml:space="preserve"> si forza durata ad essere minore o uguale a </w:t>
+      </w:r>
+      <w:proofErr w:type="spellStart"/>
+      <w:r>
+        <w:t>minutiResidui</w:t>
+      </w:r>
+      <w:proofErr w:type="spellEnd"/>
+      <w:r>
+        <w:t xml:space="preserve">. </w:t>
+      </w:r>
+      <w:proofErr w:type="gramStart"/>
+      <w:r>
+        <w:t>Inoltre</w:t>
+      </w:r>
+      <w:proofErr w:type="gramEnd"/>
+      <w:r>
+        <w:t xml:space="preserve"> è necessario aggiornare</w:t>
+      </w:r>
+      <w:r>
+        <w:t xml:space="preserve"> la relativa </w:t>
+      </w:r>
+      <w:proofErr w:type="spellStart"/>
+      <w:r>
+        <w:t>tupla</w:t>
+      </w:r>
+      <w:proofErr w:type="spellEnd"/>
+      <w:r>
+        <w:t xml:space="preserve"> di</w:t>
+      </w:r>
+      <w:r>
+        <w:t xml:space="preserve"> </w:t>
+      </w:r>
+      <w:r>
+        <w:t>C</w:t>
+      </w:r>
+      <w:r>
+        <w:t>ontratto di conseguenza.</w:t>
+      </w:r>
+    </w:p>
+    <w:p/>
+    <w:p/>
+    <w:p>
+      <w:pPr>
+        <w:rPr>
+          <w:b/>
+          <w:bCs/>
+        </w:rPr>
+      </w:pPr>
+      <w:r>
+        <w:rPr>
+          <w:b/>
+          <w:bCs/>
+        </w:rPr>
+        <w:t xml:space="preserve">Pagina </w:t>
+      </w:r>
+      <w:proofErr w:type="spellStart"/>
+      <w:r>
+        <w:rPr>
+          <w:b/>
+          <w:bCs/>
+        </w:rPr>
+        <w:t>sim</w:t>
+      </w:r>
+      <w:r>
+        <w:rPr>
+          <w:b/>
+          <w:bCs/>
+        </w:rPr>
+        <w:t>.php</w:t>
+      </w:r>
+      <w:proofErr w:type="spellEnd"/>
+    </w:p>
+    <w:p>
+      <w:r>
+        <w:t>Lo stile è sempre lo stesso.</w:t>
+      </w:r>
+    </w:p>
+    <w:p>
+      <w:r>
+        <w:t>Se “non si fa nulla”, viene mostrata una tabella con i seguenti campi:</w:t>
+      </w:r>
+    </w:p>
+    <w:p>
+      <w:pPr>
+        <w:jc w:val="center"/>
+      </w:pPr>
+      <w:r>
+        <w:t xml:space="preserve">Codice, Tipo, </w:t>
+      </w:r>
+      <w:proofErr w:type="spellStart"/>
+      <w:r>
+        <w:t>AssociataA</w:t>
+      </w:r>
+      <w:proofErr w:type="spellEnd"/>
+      <w:r>
+        <w:t xml:space="preserve">, </w:t>
+      </w:r>
+      <w:proofErr w:type="spellStart"/>
+      <w:r>
+        <w:t>EraAssociataA</w:t>
+      </w:r>
+      <w:proofErr w:type="spellEnd"/>
+      <w:r>
+        <w:t>, DataAttivazi</w:t>
+      </w:r>
+      <w:proofErr w:type="spellStart"/>
+      <w:r>
+        <w:t>one</w:t>
+      </w:r>
+      <w:proofErr w:type="spellEnd"/>
+      <w:r>
+        <w:t xml:space="preserve">, </w:t>
+      </w:r>
+      <w:proofErr w:type="spellStart"/>
+      <w:r>
+        <w:t>DataDisattivazione</w:t>
+      </w:r>
+      <w:proofErr w:type="spellEnd"/>
+    </w:p>
+    <w:p/>
+    <w:p>
+      <w:r>
+        <w:t>Per la lettura dei dati, li si può filtrare in base a:</w:t>
+      </w:r>
+    </w:p>
+    <w:p>
+      <w:pPr>
+        <w:pStyle w:val="Paragrafoelenco"/>
+        <w:numPr>
+          <w:ilvl w:val="0"/>
+          <w:numId w:val="3"/>
+        </w:numPr>
+        <w:spacing w:line="276" w:lineRule="auto"/>
+      </w:pPr>
+      <w:r>
+        <w:t>Codice</w:t>
+      </w:r>
+    </w:p>
+    <w:p>
+      <w:pPr>
+        <w:pStyle w:val="Paragrafoelenco"/>
+        <w:numPr>
+          <w:ilvl w:val="0"/>
+          <w:numId w:val="3"/>
+        </w:numPr>
+        <w:spacing w:line="276" w:lineRule="auto"/>
+      </w:pPr>
+      <w:r>
+        <w:t>Tipo</w:t>
+      </w:r>
+    </w:p>
+    <w:p>
+      <w:pPr>
+        <w:pStyle w:val="Paragrafoelenco"/>
+        <w:numPr>
+          <w:ilvl w:val="0"/>
+          <w:numId w:val="3"/>
+        </w:numPr>
+        <w:spacing w:line="276" w:lineRule="auto"/>
+      </w:pPr>
+      <w:r>
+        <w:t>Sim attive, mostrando solo i campi d</w:t>
+      </w:r>
+      <w:r>
+        <w:t xml:space="preserve">ella tabella </w:t>
+      </w:r>
+      <w:proofErr w:type="spellStart"/>
+      <w:r>
+        <w:t>SIMAttiva</w:t>
+      </w:r>
+      <w:proofErr w:type="spellEnd"/>
+    </w:p>
+    <w:p>
+      <w:pPr>
+        <w:pStyle w:val="Paragrafoelenco"/>
+        <w:numPr>
+          <w:ilvl w:val="0"/>
+          <w:numId w:val="3"/>
+        </w:numPr>
+        <w:spacing w:line="276" w:lineRule="auto"/>
+      </w:pPr>
+      <w:r>
+        <w:t xml:space="preserve">Sim </w:t>
+      </w:r>
+      <w:proofErr w:type="spellStart"/>
+      <w:r>
+        <w:t>disattive</w:t>
+      </w:r>
+      <w:proofErr w:type="spellEnd"/>
+      <w:r>
+        <w:t xml:space="preserve">, mostrando solo i campi della tabella </w:t>
+      </w:r>
+      <w:proofErr w:type="spellStart"/>
+      <w:r>
+        <w:t>SIMDisattiva</w:t>
+      </w:r>
+      <w:proofErr w:type="spellEnd"/>
+    </w:p>
+    <w:p>
+      <w:pPr>
+        <w:pStyle w:val="Paragrafoelenco"/>
+        <w:numPr>
+          <w:ilvl w:val="0"/>
+          <w:numId w:val="3"/>
+        </w:numPr>
+        <w:spacing w:line="276" w:lineRule="auto"/>
+      </w:pPr>
+      <w:r>
+        <w:t>Sim non attive</w:t>
+      </w:r>
+      <w:r>
+        <w:t xml:space="preserve">, mostrando solo i campi della tabella </w:t>
+      </w:r>
+      <w:proofErr w:type="spellStart"/>
+      <w:r>
+        <w:t>SIMNonAttiva</w:t>
+      </w:r>
+      <w:proofErr w:type="spellEnd"/>
+    </w:p>
+    <w:p/>
+    <w:p>
+      <w:r>
+        <w:t>Per le altre operazioni di CRUD, si può:</w:t>
+      </w:r>
+    </w:p>
+    <w:p>
+      <w:pPr>
+        <w:pStyle w:val="Paragrafoelenco"/>
+        <w:numPr>
+          <w:ilvl w:val="0"/>
+          <w:numId w:val="7"/>
+        </w:numPr>
+      </w:pPr>
+      <w:r>
+        <w:t>Creare una nuova SIM</w:t>
+      </w:r>
+      <w:r>
+        <w:t xml:space="preserve"> n</w:t>
+      </w:r>
+      <w:r>
+        <w:t>on</w:t>
+      </w:r>
+      <w:r>
+        <w:t xml:space="preserve"> a</w:t>
+      </w:r>
+      <w:r>
+        <w:t>ttiva, inserendo codice e tipo. Bisogna controllare che il codice sia univoco fr tutte le SIM già esistenti.</w:t>
+      </w:r>
+    </w:p>
+    <w:p>
+      <w:pPr>
+        <w:pStyle w:val="Paragrafoelenco"/>
+        <w:numPr>
+          <w:ilvl w:val="0"/>
+          <w:numId w:val="7"/>
+        </w:numPr>
+      </w:pPr>
+      <w:r>
+        <w:t>Attivare una SIM</w:t>
+      </w:r>
+      <w:r>
+        <w:t xml:space="preserve"> non a</w:t>
+      </w:r>
+      <w:r>
+        <w:t xml:space="preserve">ttiva, compilando i campi </w:t>
+      </w:r>
+      <w:proofErr w:type="spellStart"/>
+      <w:r>
+        <w:t>AssociataA</w:t>
+      </w:r>
+      <w:proofErr w:type="spellEnd"/>
+      <w:r>
+        <w:t xml:space="preserve"> e </w:t>
+      </w:r>
+      <w:proofErr w:type="spellStart"/>
+      <w:r>
+        <w:t>DataAttivazione</w:t>
+      </w:r>
+      <w:proofErr w:type="spellEnd"/>
+      <w:r>
+        <w:t>.</w:t>
+      </w:r>
+    </w:p>
+    <w:p>
+      <w:pPr>
+        <w:pStyle w:val="Paragrafoelenco"/>
+      </w:pPr>
+      <w:r>
+        <w:t>Se il contratto ha già una SIM</w:t>
+      </w:r>
+      <w:r>
+        <w:t xml:space="preserve"> a</w:t>
+      </w:r>
+      <w:r>
+        <w:t xml:space="preserve">ttiva, si chiede all’utente se vuole disattivarla. Se sì, la si disattiva </w:t>
+      </w:r>
+      <w:r>
+        <w:t xml:space="preserve">dopo aver richiesto </w:t>
+      </w:r>
+      <w:r>
+        <w:t>la data di disattivazione e si attiva la nuova SIM. Se no</w:t>
+      </w:r>
+      <w:r>
+        <w:t>, l’operazione viene annullata.</w:t>
+      </w:r>
+    </w:p>
+    <w:p>
+      <w:pPr>
+        <w:pStyle w:val="Paragrafoelenco"/>
+      </w:pPr>
+      <w:r>
+        <w:t xml:space="preserve">In caso di attivazione, bisogna controllare che </w:t>
+      </w:r>
+      <w:proofErr w:type="spellStart"/>
+      <w:r>
+        <w:t>DataAttivazione</w:t>
+      </w:r>
+      <w:proofErr w:type="spellEnd"/>
+      <w:r>
+        <w:t xml:space="preserve"> sia maggiore o uguale della data di attivazione del contratto a cui la si associa e che </w:t>
+      </w:r>
+      <w:proofErr w:type="spellStart"/>
+      <w:r>
+        <w:t>DataAttivazione</w:t>
+      </w:r>
+      <w:proofErr w:type="spellEnd"/>
+      <w:r>
+        <w:t xml:space="preserve"> sia maggiore o uguale della data di disattivazione dell’ultima SIM</w:t>
+      </w:r>
+      <w:r>
+        <w:t xml:space="preserve"> d</w:t>
+      </w:r>
+      <w:r>
+        <w:t>isattiva associata al contratto.</w:t>
+      </w:r>
+    </w:p>
+    <w:p>
+      <w:pPr>
+        <w:pStyle w:val="Paragrafoelenco"/>
+        <w:numPr>
+          <w:ilvl w:val="0"/>
+          <w:numId w:val="7"/>
+        </w:numPr>
+      </w:pPr>
+      <w:r>
+        <w:t xml:space="preserve">Disattivare una SIM attiva, compilando </w:t>
+      </w:r>
+      <w:proofErr w:type="spellStart"/>
+      <w:r>
+        <w:t>DataDisattivazione</w:t>
+      </w:r>
+      <w:proofErr w:type="spellEnd"/>
+      <w:r>
+        <w:t>, che deve essere maggiore o uguale alla sua data di attivazione</w:t>
+      </w:r>
+    </w:p>
+    <w:p>
+      <w:pPr>
+        <w:pStyle w:val="Paragrafoelenco"/>
+        <w:numPr>
+          <w:ilvl w:val="0"/>
+          <w:numId w:val="7"/>
+        </w:numPr>
+      </w:pPr>
+      <w:r>
+        <w:t xml:space="preserve">Eliminare una SIM non attiva. Le SIM attive o </w:t>
+      </w:r>
+      <w:proofErr w:type="spellStart"/>
+      <w:r>
+        <w:t>disattive</w:t>
+      </w:r>
+      <w:proofErr w:type="spellEnd"/>
+      <w:r>
+        <w:t xml:space="preserve"> non possono essere eliminate dall’utente, perché vogliamo tenerne traccia fino a quando esiste il contratto a cui sono/ erano associate. Quando però si elimina una </w:t>
+      </w:r>
+      <w:proofErr w:type="spellStart"/>
+      <w:r>
+        <w:t>tupla</w:t>
+      </w:r>
+      <w:proofErr w:type="spellEnd"/>
+      <w:r>
+        <w:t xml:space="preserve"> da </w:t>
+      </w:r>
+      <w:proofErr w:type="spellStart"/>
+      <w:proofErr w:type="gramStart"/>
+      <w:r>
+        <w:t>ContrattoTelefonico</w:t>
+      </w:r>
+      <w:proofErr w:type="spellEnd"/>
+      <w:proofErr w:type="gramEnd"/>
+      <w:r>
+        <w:t xml:space="preserve">, </w:t>
+      </w:r>
+      <w:r>
+        <w:t xml:space="preserve">si eliminano tutte le </w:t>
+      </w:r>
+      <w:proofErr w:type="spellStart"/>
+      <w:r>
+        <w:t>sim</w:t>
+      </w:r>
+      <w:proofErr w:type="spellEnd"/>
+      <w:r>
+        <w:t xml:space="preserve"> ad esso associate, in modo da rispettare i vincoli di integrità.</w:t>
       </w:r>
     </w:p>
     <w:p/>
@@ -293,184 +995,6 @@
     <w:p/>
     <w:p/>
     <w:p/>
-    <w:p/>
-    <w:p/>
-    <w:p/>
-    <w:p/>
-    <w:p/>
-    <w:p/>
-    <w:p/>
-    <w:p/>
-    <w:p>
-      <w:r>
-        <w:t>OPERAZIONI CRUD</w:t>
-      </w:r>
-    </w:p>
-    <w:p>
-      <w:r>
-        <w:t>Per le SIM, si può:</w:t>
-      </w:r>
-    </w:p>
-    <w:p>
-      <w:pPr>
-        <w:pStyle w:val="Paragrafoelenco"/>
-        <w:numPr>
-          <w:ilvl w:val="0"/>
-          <w:numId w:val="1"/>
-        </w:numPr>
-      </w:pPr>
-      <w:r>
-        <w:t>creare SIM Non Attive, con codice univoco autogenerato</w:t>
-      </w:r>
-    </w:p>
-    <w:p>
-      <w:pPr>
-        <w:pStyle w:val="Paragrafoelenco"/>
-        <w:numPr>
-          <w:ilvl w:val="0"/>
-          <w:numId w:val="1"/>
-        </w:numPr>
-      </w:pPr>
-      <w:r>
-        <w:t xml:space="preserve">attivare SIM Non Attive, quindi associarle ad un contratto che però non abbia già una SIM </w:t>
-      </w:r>
-      <w:r>
-        <w:rPr>
-          <w:u w:val="single"/>
-        </w:rPr>
-        <w:t>attiva</w:t>
-      </w:r>
-      <w:r>
-        <w:t xml:space="preserve"> associata. In quel caso, prima è necessario disattivare quella SIM</w:t>
-      </w:r>
-    </w:p>
-    <w:p>
-      <w:pPr>
-        <w:pStyle w:val="Paragrafoelenco"/>
-        <w:numPr>
-          <w:ilvl w:val="0"/>
-          <w:numId w:val="1"/>
-        </w:numPr>
-      </w:pPr>
-      <w:r>
-        <w:t>disattivare una SIM attiva</w:t>
-      </w:r>
-    </w:p>
-    <w:p>
-      <w:pPr>
-        <w:pStyle w:val="Paragrafoelenco"/>
-        <w:numPr>
-          <w:ilvl w:val="0"/>
-          <w:numId w:val="1"/>
-        </w:numPr>
-      </w:pPr>
-      <w:r>
-        <w:t>eliminare una SIM disattiva o una non attiva. Per eliminare una SIM attiva, prima occorre disattivarla</w:t>
-      </w:r>
-    </w:p>
-    <w:p>
-      <w:pPr>
-        <w:ind w:left="360"/>
-      </w:pPr>
-      <w:r>
-        <w:t>Non è invece possibile riattivare SIM disattivate.</w:t>
-      </w:r>
-    </w:p>
-    <w:p>
-      <w:pPr>
-        <w:ind w:left="360"/>
-      </w:pPr>
-    </w:p>
-    <w:p>
-      <w:pPr>
-        <w:ind w:left="360"/>
-      </w:pPr>
-      <w:r>
-        <w:t>Per la visualizzazione, si fa l’UNIONE delle tabelle SIMAttiva, SIMNonAttiva e SIMDIsattiva, ordinando le tuple per valori crescenti della chiave (codice)</w:t>
-      </w:r>
-    </w:p>
-    <w:p>
-      <w:pPr>
-        <w:ind w:left="360"/>
-      </w:pPr>
-    </w:p>
-    <w:p>
-      <w:pPr>
-        <w:ind w:left="360"/>
-      </w:pPr>
-      <w:r>
-        <w:t>Nel campo di ricerca, si può cercare una SIM in base al codice</w:t>
-      </w:r>
-      <w:r>
-        <w:t>,</w:t>
-      </w:r>
-      <w:r>
-        <w:t xml:space="preserve"> al numero a cui è</w:t>
-      </w:r>
-      <w:r>
-        <w:t>/era</w:t>
-      </w:r>
-      <w:r>
-        <w:t xml:space="preserve"> as</w:t>
-      </w:r>
-      <w:r>
-        <w:t>s</w:t>
-      </w:r>
-      <w:r>
-        <w:t>ociata</w:t>
-      </w:r>
-      <w:r>
-        <w:t xml:space="preserve"> (escluse le Non Attive), al tipo, alla data di attivazione (escluse le Non Attive) e alla data di disattivazione (soltanto per le disattive).</w:t>
-      </w:r>
-    </w:p>
-    <w:p>
-      <w:pPr>
-        <w:ind w:left="360"/>
-      </w:pPr>
-    </w:p>
-    <w:p/>
-    <w:p/>
-    <w:p>
-      <w:r>
-        <w:t>Per le telefonate, si può:</w:t>
-      </w:r>
-    </w:p>
-    <w:p>
-      <w:pPr>
-        <w:pStyle w:val="Paragrafoelenco"/>
-        <w:numPr>
-          <w:ilvl w:val="0"/>
-          <w:numId w:val="3"/>
-        </w:numPr>
-      </w:pPr>
-      <w:r>
-        <w:t>filtrare le telefonate in base al numero chiamante (ordinate in base alla data), in base alla data, in base all’orario (ordinate in base alla data)</w:t>
-      </w:r>
-    </w:p>
-    <w:p>
-      <w:pPr>
-        <w:pStyle w:val="Paragrafoelenco"/>
-        <w:numPr>
-          <w:ilvl w:val="0"/>
-          <w:numId w:val="3"/>
-        </w:numPr>
-      </w:pPr>
-      <w:r>
-        <w:t>ordinare le telefonate in base al costo o in base ai minuti</w:t>
-      </w:r>
-    </w:p>
-    <w:p>
-      <w:pPr>
-        <w:pStyle w:val="Paragrafoelenco"/>
-        <w:numPr>
-          <w:ilvl w:val="0"/>
-          <w:numId w:val="3"/>
-        </w:numPr>
-      </w:pPr>
-      <w:r>
-        <w:t>creare una telefonata, specificando obbligatoriamente il numero del contratto e opzionalmente data, ora, costo, durata. Se il contratto è a consumo, si forza durata ad essere minore o uguale a minutiResidui. Se il contratto è a ricarica, si forza costo ad essere minore o uguale a creditoResiduo. Inoltre è necessario aggiornare il contratto di conseguenza.</w:t>
-      </w:r>
-    </w:p>
     <w:p/>
     <w:p/>
     <w:p/>
@@ -600,9 +1124,235 @@
     </w:lvl>
   </w:abstractNum>
   <w:abstractNum w:abstractNumId="1" w15:restartNumberingAfterBreak="0">
+    <w:nsid w:val="117747BF"/>
+    <w:multiLevelType w:val="hybridMultilevel"/>
+    <w:tmpl w:val="5D504FA6"/>
+    <w:lvl w:ilvl="0" w:tplc="04100001">
+      <w:start w:val="1"/>
+      <w:numFmt w:val="bullet"/>
+      <w:lvlText w:val=""/>
+      <w:lvlJc w:val="left"/>
+      <w:pPr>
+        <w:ind w:left="720" w:hanging="360"/>
+      </w:pPr>
+      <w:rPr>
+        <w:rFonts w:ascii="Symbol" w:hAnsi="Symbol" w:hint="default"/>
+      </w:rPr>
+    </w:lvl>
+    <w:lvl w:ilvl="1" w:tplc="04100003" w:tentative="1">
+      <w:start w:val="1"/>
+      <w:numFmt w:val="bullet"/>
+      <w:lvlText w:val="o"/>
+      <w:lvlJc w:val="left"/>
+      <w:pPr>
+        <w:ind w:left="1440" w:hanging="360"/>
+      </w:pPr>
+      <w:rPr>
+        <w:rFonts w:ascii="Courier New" w:hAnsi="Courier New" w:cs="Courier New" w:hint="default"/>
+      </w:rPr>
+    </w:lvl>
+    <w:lvl w:ilvl="2" w:tplc="04100005" w:tentative="1">
+      <w:start w:val="1"/>
+      <w:numFmt w:val="bullet"/>
+      <w:lvlText w:val=""/>
+      <w:lvlJc w:val="left"/>
+      <w:pPr>
+        <w:ind w:left="2160" w:hanging="360"/>
+      </w:pPr>
+      <w:rPr>
+        <w:rFonts w:ascii="Wingdings" w:hAnsi="Wingdings" w:hint="default"/>
+      </w:rPr>
+    </w:lvl>
+    <w:lvl w:ilvl="3" w:tplc="04100001" w:tentative="1">
+      <w:start w:val="1"/>
+      <w:numFmt w:val="bullet"/>
+      <w:lvlText w:val=""/>
+      <w:lvlJc w:val="left"/>
+      <w:pPr>
+        <w:ind w:left="2880" w:hanging="360"/>
+      </w:pPr>
+      <w:rPr>
+        <w:rFonts w:ascii="Symbol" w:hAnsi="Symbol" w:hint="default"/>
+      </w:rPr>
+    </w:lvl>
+    <w:lvl w:ilvl="4" w:tplc="04100003" w:tentative="1">
+      <w:start w:val="1"/>
+      <w:numFmt w:val="bullet"/>
+      <w:lvlText w:val="o"/>
+      <w:lvlJc w:val="left"/>
+      <w:pPr>
+        <w:ind w:left="3600" w:hanging="360"/>
+      </w:pPr>
+      <w:rPr>
+        <w:rFonts w:ascii="Courier New" w:hAnsi="Courier New" w:cs="Courier New" w:hint="default"/>
+      </w:rPr>
+    </w:lvl>
+    <w:lvl w:ilvl="5" w:tplc="04100005" w:tentative="1">
+      <w:start w:val="1"/>
+      <w:numFmt w:val="bullet"/>
+      <w:lvlText w:val=""/>
+      <w:lvlJc w:val="left"/>
+      <w:pPr>
+        <w:ind w:left="4320" w:hanging="360"/>
+      </w:pPr>
+      <w:rPr>
+        <w:rFonts w:ascii="Wingdings" w:hAnsi="Wingdings" w:hint="default"/>
+      </w:rPr>
+    </w:lvl>
+    <w:lvl w:ilvl="6" w:tplc="04100001" w:tentative="1">
+      <w:start w:val="1"/>
+      <w:numFmt w:val="bullet"/>
+      <w:lvlText w:val=""/>
+      <w:lvlJc w:val="left"/>
+      <w:pPr>
+        <w:ind w:left="5040" w:hanging="360"/>
+      </w:pPr>
+      <w:rPr>
+        <w:rFonts w:ascii="Symbol" w:hAnsi="Symbol" w:hint="default"/>
+      </w:rPr>
+    </w:lvl>
+    <w:lvl w:ilvl="7" w:tplc="04100003" w:tentative="1">
+      <w:start w:val="1"/>
+      <w:numFmt w:val="bullet"/>
+      <w:lvlText w:val="o"/>
+      <w:lvlJc w:val="left"/>
+      <w:pPr>
+        <w:ind w:left="5760" w:hanging="360"/>
+      </w:pPr>
+      <w:rPr>
+        <w:rFonts w:ascii="Courier New" w:hAnsi="Courier New" w:cs="Courier New" w:hint="default"/>
+      </w:rPr>
+    </w:lvl>
+    <w:lvl w:ilvl="8" w:tplc="04100005" w:tentative="1">
+      <w:start w:val="1"/>
+      <w:numFmt w:val="bullet"/>
+      <w:lvlText w:val=""/>
+      <w:lvlJc w:val="left"/>
+      <w:pPr>
+        <w:ind w:left="6480" w:hanging="360"/>
+      </w:pPr>
+      <w:rPr>
+        <w:rFonts w:ascii="Wingdings" w:hAnsi="Wingdings" w:hint="default"/>
+      </w:rPr>
+    </w:lvl>
+  </w:abstractNum>
+  <w:abstractNum w:abstractNumId="2" w15:restartNumberingAfterBreak="0">
+    <w:nsid w:val="2CFA2103"/>
+    <w:multiLevelType w:val="hybridMultilevel"/>
+    <w:tmpl w:val="E8B6200A"/>
+    <w:lvl w:ilvl="0" w:tplc="04100001">
+      <w:start w:val="1"/>
+      <w:numFmt w:val="bullet"/>
+      <w:lvlText w:val=""/>
+      <w:lvlJc w:val="left"/>
+      <w:pPr>
+        <w:ind w:left="720" w:hanging="360"/>
+      </w:pPr>
+      <w:rPr>
+        <w:rFonts w:ascii="Symbol" w:hAnsi="Symbol" w:hint="default"/>
+      </w:rPr>
+    </w:lvl>
+    <w:lvl w:ilvl="1" w:tplc="04100003" w:tentative="1">
+      <w:start w:val="1"/>
+      <w:numFmt w:val="bullet"/>
+      <w:lvlText w:val="o"/>
+      <w:lvlJc w:val="left"/>
+      <w:pPr>
+        <w:ind w:left="1440" w:hanging="360"/>
+      </w:pPr>
+      <w:rPr>
+        <w:rFonts w:ascii="Courier New" w:hAnsi="Courier New" w:cs="Courier New" w:hint="default"/>
+      </w:rPr>
+    </w:lvl>
+    <w:lvl w:ilvl="2" w:tplc="04100005" w:tentative="1">
+      <w:start w:val="1"/>
+      <w:numFmt w:val="bullet"/>
+      <w:lvlText w:val=""/>
+      <w:lvlJc w:val="left"/>
+      <w:pPr>
+        <w:ind w:left="2160" w:hanging="360"/>
+      </w:pPr>
+      <w:rPr>
+        <w:rFonts w:ascii="Wingdings" w:hAnsi="Wingdings" w:hint="default"/>
+      </w:rPr>
+    </w:lvl>
+    <w:lvl w:ilvl="3" w:tplc="04100001" w:tentative="1">
+      <w:start w:val="1"/>
+      <w:numFmt w:val="bullet"/>
+      <w:lvlText w:val=""/>
+      <w:lvlJc w:val="left"/>
+      <w:pPr>
+        <w:ind w:left="2880" w:hanging="360"/>
+      </w:pPr>
+      <w:rPr>
+        <w:rFonts w:ascii="Symbol" w:hAnsi="Symbol" w:hint="default"/>
+      </w:rPr>
+    </w:lvl>
+    <w:lvl w:ilvl="4" w:tplc="04100003" w:tentative="1">
+      <w:start w:val="1"/>
+      <w:numFmt w:val="bullet"/>
+      <w:lvlText w:val="o"/>
+      <w:lvlJc w:val="left"/>
+      <w:pPr>
+        <w:ind w:left="3600" w:hanging="360"/>
+      </w:pPr>
+      <w:rPr>
+        <w:rFonts w:ascii="Courier New" w:hAnsi="Courier New" w:cs="Courier New" w:hint="default"/>
+      </w:rPr>
+    </w:lvl>
+    <w:lvl w:ilvl="5" w:tplc="04100005" w:tentative="1">
+      <w:start w:val="1"/>
+      <w:numFmt w:val="bullet"/>
+      <w:lvlText w:val=""/>
+      <w:lvlJc w:val="left"/>
+      <w:pPr>
+        <w:ind w:left="4320" w:hanging="360"/>
+      </w:pPr>
+      <w:rPr>
+        <w:rFonts w:ascii="Wingdings" w:hAnsi="Wingdings" w:hint="default"/>
+      </w:rPr>
+    </w:lvl>
+    <w:lvl w:ilvl="6" w:tplc="04100001" w:tentative="1">
+      <w:start w:val="1"/>
+      <w:numFmt w:val="bullet"/>
+      <w:lvlText w:val=""/>
+      <w:lvlJc w:val="left"/>
+      <w:pPr>
+        <w:ind w:left="5040" w:hanging="360"/>
+      </w:pPr>
+      <w:rPr>
+        <w:rFonts w:ascii="Symbol" w:hAnsi="Symbol" w:hint="default"/>
+      </w:rPr>
+    </w:lvl>
+    <w:lvl w:ilvl="7" w:tplc="04100003" w:tentative="1">
+      <w:start w:val="1"/>
+      <w:numFmt w:val="bullet"/>
+      <w:lvlText w:val="o"/>
+      <w:lvlJc w:val="left"/>
+      <w:pPr>
+        <w:ind w:left="5760" w:hanging="360"/>
+      </w:pPr>
+      <w:rPr>
+        <w:rFonts w:ascii="Courier New" w:hAnsi="Courier New" w:cs="Courier New" w:hint="default"/>
+      </w:rPr>
+    </w:lvl>
+    <w:lvl w:ilvl="8" w:tplc="04100005" w:tentative="1">
+      <w:start w:val="1"/>
+      <w:numFmt w:val="bullet"/>
+      <w:lvlText w:val=""/>
+      <w:lvlJc w:val="left"/>
+      <w:pPr>
+        <w:ind w:left="6480" w:hanging="360"/>
+      </w:pPr>
+      <w:rPr>
+        <w:rFonts w:ascii="Wingdings" w:hAnsi="Wingdings" w:hint="default"/>
+      </w:rPr>
+    </w:lvl>
+  </w:abstractNum>
+  <w:abstractNum w:abstractNumId="3" w15:restartNumberingAfterBreak="0">
     <w:nsid w:val="3771239F"/>
     <w:multiLevelType w:val="hybridMultilevel"/>
-    <w:tmpl w:val="8DDE0D9A"/>
+    <w:tmpl w:val="5EE4CA7A"/>
     <w:lvl w:ilvl="0" w:tplc="04100001">
       <w:start w:val="1"/>
       <w:numFmt w:val="bullet"/>
@@ -712,7 +1462,7 @@
       </w:rPr>
     </w:lvl>
   </w:abstractNum>
-  <w:abstractNum w:abstractNumId="2" w15:restartNumberingAfterBreak="0">
+  <w:abstractNum w:abstractNumId="4" w15:restartNumberingAfterBreak="0">
     <w:nsid w:val="3F4E4CAB"/>
     <w:multiLevelType w:val="hybridMultilevel"/>
     <w:tmpl w:val="01BE1B2A"/>
@@ -825,7 +1575,7 @@
       </w:rPr>
     </w:lvl>
   </w:abstractNum>
-  <w:abstractNum w:abstractNumId="3" w15:restartNumberingAfterBreak="0">
+  <w:abstractNum w:abstractNumId="5" w15:restartNumberingAfterBreak="0">
     <w:nsid w:val="634A50E6"/>
     <w:multiLevelType w:val="hybridMultilevel"/>
     <w:tmpl w:val="B1DCDBBA"/>
@@ -938,7 +1688,7 @@
       </w:rPr>
     </w:lvl>
   </w:abstractNum>
-  <w:abstractNum w:abstractNumId="4" w15:restartNumberingAfterBreak="0">
+  <w:abstractNum w:abstractNumId="6" w15:restartNumberingAfterBreak="0">
     <w:nsid w:val="64E3250E"/>
     <w:multiLevelType w:val="hybridMultilevel"/>
     <w:tmpl w:val="79C4C1AE"/>
@@ -1052,19 +1802,25 @@
     </w:lvl>
   </w:abstractNum>
   <w:num w:numId="1" w16cid:durableId="2030914349">
-    <w:abstractNumId w:val="2"/>
+    <w:abstractNumId w:val="4"/>
   </w:num>
   <w:num w:numId="2" w16cid:durableId="2017226701">
-    <w:abstractNumId w:val="4"/>
+    <w:abstractNumId w:val="6"/>
   </w:num>
   <w:num w:numId="3" w16cid:durableId="784228953">
-    <w:abstractNumId w:val="1"/>
+    <w:abstractNumId w:val="3"/>
   </w:num>
   <w:num w:numId="4" w16cid:durableId="1100642564">
-    <w:abstractNumId w:val="3"/>
+    <w:abstractNumId w:val="5"/>
   </w:num>
   <w:num w:numId="5" w16cid:durableId="2097433367">
     <w:abstractNumId w:val="0"/>
+  </w:num>
+  <w:num w:numId="6" w16cid:durableId="1890531932">
+    <w:abstractNumId w:val="1"/>
+  </w:num>
+  <w:num w:numId="7" w16cid:durableId="1617255327">
+    <w:abstractNumId w:val="2"/>
   </w:num>
 </w:numbering>
 </file>

</xml_diff>